<commit_message>
Add file4 and made changes in the rest of files
</commit_message>
<xml_diff>
--- a/my_file.docx
+++ b/my_file.docx
@@ -4,10 +4,18 @@
   <w:body>
     <w:p>
       <w:r>
-        <w:t>First change</w:t>
+        <w:t>Second</w:t>
       </w:r>
       <w:bookmarkStart w:id="0" w:name="_GoBack"/>
       <w:bookmarkEnd w:id="0"/>
+      <w:r>
+        <w:t xml:space="preserve"> </w:t>
+      </w:r>
+      <w:proofErr w:type="spellStart"/>
+      <w:r>
+        <w:t>change</w:t>
+      </w:r>
+      <w:proofErr w:type="spellEnd"/>
     </w:p>
     <w:sectPr>
       <w:pgSz w:w="11906" w:h="16838"/>

</xml_diff>